<commit_message>
Sitzungsprotokoll mit offnenen Punkten ergänzt und bereinigt
</commit_message>
<xml_diff>
--- a/Meeting_Protocols/2017-03-05_Sitzungsprotokoll.docx
+++ b/Meeting_Protocols/2017-03-05_Sitzungsprotokoll.docx
@@ -262,14 +262,14 @@
           <w:numId w:val="2"/>
         </w:numPr>
         <w:rPr>
-          <w:strike/>
-          <w:sz w:val="20"/>
-        </w:rPr>
-      </w:pPr>
-      <w:r>
-        <w:rPr>
-          <w:strike/>
-          <w:sz w:val="20"/>
+          <w:sz w:val="20"/>
+          <w:szCs w:val="20"/>
+        </w:rPr>
+      </w:pPr>
+      <w:r>
+        <w:rPr>
+          <w:sz w:val="20"/>
+          <w:szCs w:val="20"/>
         </w:rPr>
         <w:t>Aufgabenstellung schriftlich mit Unterschrift vom Betreuer erhalten</w:t>
       </w:r>
@@ -282,14 +282,14 @@
           <w:numId w:val="2"/>
         </w:numPr>
         <w:rPr>
-          <w:strike/>
-          <w:sz w:val="20"/>
-        </w:rPr>
-      </w:pPr>
-      <w:r>
-        <w:rPr>
-          <w:strike/>
-          <w:sz w:val="20"/>
+          <w:sz w:val="20"/>
+          <w:szCs w:val="20"/>
+        </w:rPr>
+      </w:pPr>
+      <w:r>
+        <w:rPr>
+          <w:sz w:val="20"/>
+          <w:szCs w:val="20"/>
         </w:rPr>
         <w:t>erhalten wir in den letzten zwei Wochen</w:t>
       </w:r>
@@ -302,48 +302,48 @@
           <w:numId w:val="2"/>
         </w:numPr>
         <w:rPr>
-          <w:strike/>
-          <w:sz w:val="20"/>
-        </w:rPr>
-      </w:pPr>
-      <w:r>
-        <w:rPr>
-          <w:strike/>
-          <w:sz w:val="20"/>
-        </w:rPr>
-        <w:t xml:space="preserve">Arbeit auf </w:t>
+          <w:sz w:val="20"/>
+          <w:szCs w:val="20"/>
+        </w:rPr>
+      </w:pPr>
+      <w:r>
+        <w:rPr>
+          <w:sz w:val="20"/>
+          <w:szCs w:val="20"/>
+        </w:rPr>
+        <w:t xml:space="preserve">Zeiterfassung mit </w:t>
       </w:r>
       <w:proofErr w:type="spellStart"/>
       <w:r>
         <w:rPr>
-          <w:strike/>
-          <w:sz w:val="20"/>
-        </w:rPr>
-        <w:t>gitHub</w:t>
+          <w:sz w:val="20"/>
+          <w:szCs w:val="20"/>
+        </w:rPr>
+        <w:t>Toggl</w:t>
       </w:r>
       <w:proofErr w:type="spellEnd"/>
       <w:r>
         <w:rPr>
-          <w:strike/>
-          <w:sz w:val="20"/>
-        </w:rPr>
-        <w:t xml:space="preserve"> private oder </w:t>
+          <w:sz w:val="20"/>
+          <w:szCs w:val="20"/>
+        </w:rPr>
+        <w:t xml:space="preserve"> / Waffle.io / GitHub </w:t>
       </w:r>
       <w:proofErr w:type="spellStart"/>
       <w:r>
         <w:rPr>
-          <w:strike/>
-          <w:sz w:val="20"/>
-        </w:rPr>
-        <w:t>public</w:t>
+          <w:sz w:val="20"/>
+          <w:szCs w:val="20"/>
+        </w:rPr>
+        <w:t>Issues</w:t>
       </w:r>
       <w:proofErr w:type="spellEnd"/>
       <w:r>
         <w:rPr>
-          <w:strike/>
-          <w:sz w:val="20"/>
-        </w:rPr>
-        <w:t xml:space="preserve"> erwünscht?</w:t>
+          <w:sz w:val="20"/>
+          <w:szCs w:val="20"/>
+        </w:rPr>
+        <w:t xml:space="preserve"> so sinnvoll oder anders gewünscht?</w:t>
       </w:r>
     </w:p>
     <w:p>
@@ -354,32 +354,16 @@
           <w:numId w:val="2"/>
         </w:numPr>
         <w:rPr>
-          <w:strike/>
-          <w:sz w:val="20"/>
-        </w:rPr>
-      </w:pPr>
-      <w:r>
-        <w:rPr>
-          <w:strike/>
-          <w:sz w:val="20"/>
-        </w:rPr>
-        <w:t>Problem mit Waffle.io wenn private =</w:t>
-      </w:r>
-      <w:proofErr w:type="gramStart"/>
-      <w:r>
-        <w:rPr>
-          <w:strike/>
-          <w:sz w:val="20"/>
-        </w:rPr>
-        <w:t>&gt;  5</w:t>
-      </w:r>
-      <w:proofErr w:type="gramEnd"/>
-      <w:r>
-        <w:rPr>
-          <w:strike/>
-          <w:sz w:val="20"/>
-        </w:rPr>
-        <w:t xml:space="preserve"> Dollar / Monat</w:t>
+          <w:sz w:val="20"/>
+          <w:szCs w:val="20"/>
+        </w:rPr>
+      </w:pPr>
+      <w:r>
+        <w:rPr>
+          <w:sz w:val="20"/>
+          <w:szCs w:val="20"/>
+        </w:rPr>
+        <w:t>Tools passen, jedoch den Betreuern noch Zugang zu allen Tools geben</w:t>
       </w:r>
     </w:p>
     <w:p>
@@ -390,48 +374,36 @@
           <w:numId w:val="2"/>
         </w:numPr>
         <w:rPr>
-          <w:strike/>
-          <w:sz w:val="20"/>
-        </w:rPr>
-      </w:pPr>
-      <w:r>
-        <w:rPr>
-          <w:strike/>
-          <w:sz w:val="20"/>
-        </w:rPr>
-        <w:t xml:space="preserve">Zeiterfassung mit </w:t>
-      </w:r>
-      <w:proofErr w:type="spellStart"/>
-      <w:r>
-        <w:rPr>
-          <w:strike/>
-          <w:sz w:val="20"/>
-        </w:rPr>
-        <w:t>Toggl</w:t>
-      </w:r>
-      <w:proofErr w:type="spellEnd"/>
-      <w:r>
-        <w:rPr>
-          <w:strike/>
-          <w:sz w:val="20"/>
-        </w:rPr>
-        <w:t xml:space="preserve"> / Waffle.io / GitHub </w:t>
-      </w:r>
-      <w:proofErr w:type="spellStart"/>
-      <w:r>
-        <w:rPr>
-          <w:strike/>
-          <w:sz w:val="20"/>
-        </w:rPr>
-        <w:t>Issues</w:t>
-      </w:r>
-      <w:proofErr w:type="spellEnd"/>
-      <w:r>
-        <w:rPr>
-          <w:strike/>
-          <w:sz w:val="20"/>
-        </w:rPr>
-        <w:t xml:space="preserve"> so sinnvoll oder anders gewünscht?</w:t>
+          <w:sz w:val="20"/>
+          <w:szCs w:val="20"/>
+        </w:rPr>
+      </w:pPr>
+      <w:r>
+        <w:rPr>
+          <w:sz w:val="20"/>
+          <w:szCs w:val="20"/>
+        </w:rPr>
+        <w:t>Dresscode für Besprechung mit Industriepartner</w:t>
+      </w:r>
+    </w:p>
+    <w:p>
+      <w:pPr>
+        <w:pStyle w:val="Listenabsatz"/>
+        <w:numPr>
+          <w:ilvl w:val="1"/>
+          <w:numId w:val="2"/>
+        </w:numPr>
+        <w:rPr>
+          <w:sz w:val="20"/>
+          <w:szCs w:val="20"/>
+        </w:rPr>
+      </w:pPr>
+      <w:r>
+        <w:rPr>
+          <w:sz w:val="20"/>
+          <w:szCs w:val="20"/>
+        </w:rPr>
+        <w:t>Nein, normale anständige Kleidung reicht</w:t>
       </w:r>
     </w:p>
     <w:p>
@@ -442,15 +414,36 @@
           <w:numId w:val="2"/>
         </w:numPr>
         <w:rPr>
-          <w:strike/>
-        </w:rPr>
-      </w:pPr>
-      <w:r>
-        <w:rPr>
-          <w:strike/>
-          <w:sz w:val="20"/>
-        </w:rPr>
-        <w:t>Dresscode für Besprechung mit Industriepartner</w:t>
+          <w:sz w:val="20"/>
+          <w:szCs w:val="20"/>
+        </w:rPr>
+      </w:pPr>
+      <w:r>
+        <w:rPr>
+          <w:sz w:val="20"/>
+          <w:szCs w:val="20"/>
+        </w:rPr>
+        <w:t>Teilnehmer Besprechung Industriepartner und deren Rollen?</w:t>
+      </w:r>
+    </w:p>
+    <w:p>
+      <w:pPr>
+        <w:pStyle w:val="Listenabsatz"/>
+        <w:numPr>
+          <w:ilvl w:val="1"/>
+          <w:numId w:val="2"/>
+        </w:numPr>
+        <w:rPr>
+          <w:sz w:val="20"/>
+          <w:szCs w:val="20"/>
+        </w:rPr>
+      </w:pPr>
+      <w:r>
+        <w:rPr>
+          <w:sz w:val="20"/>
+          <w:szCs w:val="20"/>
+        </w:rPr>
+        <w:t>FUB Leiter vom Netzwerk mit einem Mitarbeiter</w:t>
       </w:r>
     </w:p>
     <w:p>
@@ -462,13 +455,17 @@
         </w:numPr>
         <w:rPr>
           <w:sz w:val="20"/>
-        </w:rPr>
-      </w:pPr>
-      <w:r>
-        <w:rPr>
-          <w:sz w:val="20"/>
-        </w:rPr>
-        <w:t>Teilnehmer Besprechung Industriepartner und deren Rollen?</w:t>
+          <w:szCs w:val="20"/>
+        </w:rPr>
+      </w:pPr>
+      <w:bookmarkStart w:id="1" w:name="__DdeLink__1367_1746539823"/>
+      <w:bookmarkEnd w:id="1"/>
+      <w:r>
+        <w:rPr>
+          <w:sz w:val="20"/>
+          <w:szCs w:val="20"/>
+        </w:rPr>
+        <w:t>Was muss für die Besprechung mit dem Industriepartner vorbereitet werden?</w:t>
       </w:r>
     </w:p>
     <w:p>
@@ -478,24 +475,51 @@
           <w:ilvl w:val="1"/>
           <w:numId w:val="2"/>
         </w:numPr>
-      </w:pPr>
-      <w:r>
-        <w:rPr>
-          <w:sz w:val="20"/>
-        </w:rPr>
-        <w:t>FUB Leiter vom Netzwerk mit einem Mi</w:t>
-      </w:r>
-      <w:r>
-        <w:rPr>
-          <w:sz w:val="20"/>
-        </w:rPr>
-        <w:t>t</w:t>
-      </w:r>
-      <w:r>
-        <w:rPr>
-          <w:sz w:val="20"/>
-        </w:rPr>
-        <w:t>arbeiter</w:t>
+        <w:rPr>
+          <w:sz w:val="20"/>
+          <w:szCs w:val="20"/>
+        </w:rPr>
+      </w:pPr>
+      <w:r>
+        <w:rPr>
+          <w:sz w:val="20"/>
+          <w:szCs w:val="20"/>
+        </w:rPr>
+        <w:t>wir werden Informationen von FUB erhalten</w:t>
+      </w:r>
+    </w:p>
+    <w:p>
+      <w:pPr>
+        <w:pStyle w:val="Listenabsatz"/>
+        <w:numPr>
+          <w:ilvl w:val="1"/>
+          <w:numId w:val="2"/>
+        </w:numPr>
+        <w:rPr>
+          <w:sz w:val="20"/>
+          <w:szCs w:val="20"/>
+        </w:rPr>
+      </w:pPr>
+      <w:r>
+        <w:rPr>
+          <w:sz w:val="20"/>
+          <w:szCs w:val="20"/>
+        </w:rPr>
+        <w:t xml:space="preserve">Grafik vorbereiten um eine Übersicht über </w:t>
+      </w:r>
+      <w:r>
+        <w:rPr>
+          <w:sz w:val="20"/>
+          <w:szCs w:val="20"/>
+        </w:rPr>
+        <w:t xml:space="preserve">unsere Tools </w:t>
+      </w:r>
+      <w:r>
+        <w:rPr>
+          <w:sz w:val="20"/>
+          <w:szCs w:val="20"/>
+        </w:rPr>
+        <w:t>zu zeigen</w:t>
       </w:r>
     </w:p>
     <w:p>
@@ -505,14 +529,47 @@
           <w:ilvl w:val="0"/>
           <w:numId w:val="2"/>
         </w:numPr>
-      </w:pPr>
-      <w:bookmarkStart w:id="1" w:name="__DdeLink__1367_1746539823"/>
-      <w:bookmarkEnd w:id="1"/>
-      <w:r>
-        <w:rPr>
-          <w:sz w:val="20"/>
-        </w:rPr>
-        <w:t>Was muss für die Besprechung mit dem Industriepartner vorbereitet werden?</w:t>
+        <w:rPr>
+          <w:sz w:val="20"/>
+          <w:szCs w:val="20"/>
+        </w:rPr>
+      </w:pPr>
+      <w:r>
+        <w:rPr>
+          <w:sz w:val="20"/>
+          <w:szCs w:val="20"/>
+        </w:rPr>
+        <w:t xml:space="preserve">Arbeit auf </w:t>
+      </w:r>
+      <w:r>
+        <w:rPr>
+          <w:sz w:val="20"/>
+          <w:szCs w:val="20"/>
+        </w:rPr>
+        <w:t>G</w:t>
+      </w:r>
+      <w:r>
+        <w:rPr>
+          <w:sz w:val="20"/>
+          <w:szCs w:val="20"/>
+        </w:rPr>
+        <w:t xml:space="preserve">itHub private oder </w:t>
+      </w:r>
+      <w:proofErr w:type="spellStart"/>
+      <w:r>
+        <w:rPr>
+          <w:sz w:val="20"/>
+          <w:szCs w:val="20"/>
+        </w:rPr>
+        <w:t>public</w:t>
+      </w:r>
+      <w:proofErr w:type="spellEnd"/>
+      <w:r>
+        <w:rPr>
+          <w:sz w:val="20"/>
+          <w:szCs w:val="20"/>
+        </w:rPr>
+        <w:t>? Waffle.io wenn private 5 Dollar / Monat</w:t>
       </w:r>
     </w:p>
     <w:p>
@@ -522,9 +579,46 @@
           <w:ilvl w:val="1"/>
           <w:numId w:val="2"/>
         </w:numPr>
-      </w:pPr>
-      <w:r>
-        <w:t>wir werden Informationen von FUB erhalten</w:t>
+        <w:rPr>
+          <w:sz w:val="20"/>
+          <w:szCs w:val="20"/>
+        </w:rPr>
+      </w:pPr>
+      <w:r>
+        <w:rPr>
+          <w:sz w:val="20"/>
+          <w:szCs w:val="20"/>
+        </w:rPr>
+        <w:t>Industriepartner am Donnerstag nochmals darauf ansprechen</w:t>
+      </w:r>
+    </w:p>
+    <w:p>
+      <w:pPr>
+        <w:pStyle w:val="Listenabsatz"/>
+        <w:numPr>
+          <w:ilvl w:val="0"/>
+          <w:numId w:val="2"/>
+        </w:numPr>
+        <w:rPr>
+          <w:sz w:val="20"/>
+          <w:szCs w:val="20"/>
+          <w:lang w:val="fr-CH"/>
+        </w:rPr>
+      </w:pPr>
+      <w:r>
+        <w:rPr>
+          <w:sz w:val="20"/>
+          <w:szCs w:val="20"/>
+        </w:rPr>
+        <w:t xml:space="preserve">Technologien einzeln genauer beschreiben notwendig? </w:t>
+      </w:r>
+      <w:r>
+        <w:rPr>
+          <w:sz w:val="20"/>
+          <w:szCs w:val="20"/>
+          <w:lang w:val="fr-CH"/>
+        </w:rPr>
+        <w:t>SDN, DNA Center, VXLAN etc.</w:t>
       </w:r>
     </w:p>
     <w:p>
@@ -534,92 +628,15 @@
           <w:ilvl w:val="1"/>
           <w:numId w:val="2"/>
         </w:numPr>
-      </w:pPr>
-      <w:r>
-        <w:t>Grafik vorbereiten um eine Übersicht über unsere Organisation zu zeigen</w:t>
-      </w:r>
-    </w:p>
-    <w:p>
-      <w:pPr>
-        <w:pStyle w:val="Listenabsatz"/>
-        <w:numPr>
-          <w:ilvl w:val="1"/>
-          <w:numId w:val="2"/>
-        </w:numPr>
-      </w:pPr>
-      <w:r>
-        <w:t xml:space="preserve">FUB fragen ob die </w:t>
-      </w:r>
-      <w:proofErr w:type="spellStart"/>
-      <w:r>
-        <w:t>gitHub</w:t>
-      </w:r>
-      <w:proofErr w:type="spellEnd"/>
-      <w:r>
-        <w:t xml:space="preserve"> </w:t>
-      </w:r>
-      <w:proofErr w:type="spellStart"/>
-      <w:r>
-        <w:t>Repos</w:t>
-      </w:r>
-      <w:proofErr w:type="spellEnd"/>
-      <w:r>
-        <w:t xml:space="preserve"> </w:t>
-      </w:r>
-      <w:proofErr w:type="spellStart"/>
-      <w:r>
-        <w:t>public</w:t>
-      </w:r>
-      <w:proofErr w:type="spellEnd"/>
-      <w:r>
-        <w:t xml:space="preserve"> oder private sind</w:t>
-      </w:r>
-    </w:p>
-    <w:p>
-      <w:pPr>
-        <w:pStyle w:val="Listenabsatz"/>
-        <w:numPr>
-          <w:ilvl w:val="0"/>
-          <w:numId w:val="2"/>
-        </w:numPr>
-        <w:rPr>
-          <w:strike/>
-          <w:sz w:val="20"/>
-          <w:lang w:val="fr-CH"/>
-        </w:rPr>
-      </w:pPr>
-      <w:r>
-        <w:rPr>
-          <w:strike/>
-          <w:sz w:val="20"/>
-        </w:rPr>
-        <w:t xml:space="preserve">Technologien einzeln genauer beschreiben notwendig? </w:t>
-      </w:r>
-      <w:r>
-        <w:rPr>
-          <w:strike/>
-          <w:sz w:val="20"/>
-          <w:lang w:val="fr-CH"/>
-        </w:rPr>
-        <w:t>SDN, DNA Center, VXLAN etc.</w:t>
-      </w:r>
-    </w:p>
-    <w:p>
-      <w:pPr>
-        <w:pStyle w:val="Listenabsatz"/>
-        <w:numPr>
-          <w:ilvl w:val="1"/>
-          <w:numId w:val="2"/>
-        </w:numPr>
-        <w:rPr>
-          <w:strike/>
-          <w:sz w:val="20"/>
-        </w:rPr>
-      </w:pPr>
-      <w:r>
-        <w:rPr>
-          <w:strike/>
-          <w:sz w:val="20"/>
+        <w:rPr>
+          <w:sz w:val="20"/>
+          <w:szCs w:val="20"/>
+        </w:rPr>
+      </w:pPr>
+      <w:r>
+        <w:rPr>
+          <w:sz w:val="20"/>
+          <w:szCs w:val="20"/>
         </w:rPr>
         <w:t>Technologien im technischen Bericht genauer beschreiben</w:t>
       </w:r>
@@ -649,30 +666,24 @@
           <w:ilvl w:val="0"/>
           <w:numId w:val="4"/>
         </w:numPr>
-      </w:pPr>
-      <w:r>
-        <w:t xml:space="preserve">Use </w:t>
-      </w:r>
-      <w:r>
-        <w:t>C</w:t>
-      </w:r>
-      <w:r>
-        <w:t>ases Bereiche (ca</w:t>
-      </w:r>
-      <w:r>
-        <w:t>.</w:t>
-      </w:r>
-      <w:r>
-        <w:t xml:space="preserve"> 10 Use </w:t>
-      </w:r>
-      <w:r>
-        <w:t>C</w:t>
-      </w:r>
-      <w:r>
-        <w:t>ases generieren</w:t>
-      </w:r>
-      <w:r>
-        <w:t>). Unterscheidung welche Änderung das DNA Center bringt. Welche Use Cases sind neu? Use Cases müssen anfangs nicht komplett ins Detail beschrieben werden. Vielleicht zuerst User Stories generieren und daraus dann die Use Cases ableiten. Diese können dann mit Industriepartner abgeglichen werden, ob diese mit ihm übereinstimmen.</w:t>
+        <w:rPr>
+          <w:sz w:val="20"/>
+          <w:szCs w:val="20"/>
+        </w:rPr>
+      </w:pPr>
+      <w:r>
+        <w:rPr>
+          <w:sz w:val="20"/>
+          <w:szCs w:val="20"/>
+        </w:rPr>
+        <w:t>Use Cases Bereiche (ca. 10 Use Cases generieren). Unterscheidung welche Änderung das DNA Center bringt. Welche Use Cases sind neu? Use Cases müssen anfangs nicht komplett ins Detail beschrieben werden. Vielleicht zuerst User Stories generieren und daraus dann die Use Cases ableiten. Diese können dann mit Industriepartner abgeglichen werden, ob diese mit ihm übereinstimmen.</w:t>
+      </w:r>
+      <w:r>
+        <w:rPr>
+          <w:sz w:val="20"/>
+          <w:szCs w:val="20"/>
+        </w:rPr>
+        <w:t xml:space="preserve"> Beispiele für zwei Use Cases:</w:t>
       </w:r>
     </w:p>
     <w:p>
@@ -682,8 +693,16 @@
           <w:ilvl w:val="1"/>
           <w:numId w:val="4"/>
         </w:numPr>
-      </w:pPr>
-      <w:r>
+        <w:rPr>
+          <w:sz w:val="20"/>
+          <w:szCs w:val="20"/>
+        </w:rPr>
+      </w:pPr>
+      <w:r>
+        <w:rPr>
+          <w:sz w:val="20"/>
+          <w:szCs w:val="20"/>
+        </w:rPr>
         <w:t>Definierung von Benutzer- und Geräteprofile, um basierend auf Geschäftsanforderungen die Zugriffsrechte und Netzwerksegmentierung zu verwalten und so das Netzwerk sicher zu halten</w:t>
       </w:r>
     </w:p>
@@ -694,9 +713,24 @@
           <w:ilvl w:val="1"/>
           <w:numId w:val="4"/>
         </w:numPr>
-      </w:pPr>
-      <w:r>
+        <w:rPr>
+          <w:sz w:val="20"/>
+          <w:szCs w:val="20"/>
+        </w:rPr>
+      </w:pPr>
+      <w:r>
+        <w:rPr>
+          <w:sz w:val="20"/>
+          <w:szCs w:val="20"/>
+        </w:rPr>
         <w:t>Durch APIs, Erstellung von wöchentlichen Reports</w:t>
+      </w:r>
+      <w:r>
+        <w:rPr>
+          <w:sz w:val="20"/>
+          <w:szCs w:val="20"/>
+        </w:rPr>
+        <w:t xml:space="preserve"> per E-Mail</w:t>
       </w:r>
     </w:p>
     <w:p>
@@ -706,21 +740,32 @@
           <w:ilvl w:val="0"/>
           <w:numId w:val="4"/>
         </w:numPr>
-      </w:pPr>
-      <w:proofErr w:type="gramStart"/>
-      <w:r>
-        <w:t>GitHub  private</w:t>
-      </w:r>
-      <w:proofErr w:type="gramEnd"/>
-      <w:r>
-        <w:t xml:space="preserve"> oder </w:t>
+        <w:rPr>
+          <w:sz w:val="20"/>
+          <w:szCs w:val="20"/>
+        </w:rPr>
+      </w:pPr>
+      <w:r>
+        <w:rPr>
+          <w:sz w:val="20"/>
+          <w:szCs w:val="20"/>
+        </w:rPr>
+        <w:t xml:space="preserve">GitHub private oder </w:t>
       </w:r>
       <w:proofErr w:type="spellStart"/>
       <w:r>
+        <w:rPr>
+          <w:sz w:val="20"/>
+          <w:szCs w:val="20"/>
+        </w:rPr>
         <w:t>public</w:t>
       </w:r>
       <w:proofErr w:type="spellEnd"/>
       <w:r>
+        <w:rPr>
+          <w:sz w:val="20"/>
+          <w:szCs w:val="20"/>
+        </w:rPr>
         <w:t>?</w:t>
       </w:r>
     </w:p>
@@ -731,17 +776,33 @@
           <w:ilvl w:val="1"/>
           <w:numId w:val="4"/>
         </w:numPr>
-      </w:pPr>
-      <w:r>
+        <w:rPr>
+          <w:sz w:val="20"/>
+          <w:szCs w:val="20"/>
+        </w:rPr>
+      </w:pPr>
+      <w:r>
+        <w:rPr>
+          <w:sz w:val="20"/>
+          <w:szCs w:val="20"/>
+        </w:rPr>
         <w:t xml:space="preserve">Wird mit Industriepartner am nächsten Donnerstag direkt abgeklärt, aber wahrscheinlich ist es egal das wir es </w:t>
       </w:r>
       <w:proofErr w:type="spellStart"/>
       <w:r>
+        <w:rPr>
+          <w:sz w:val="20"/>
+          <w:szCs w:val="20"/>
+        </w:rPr>
         <w:t>public</w:t>
       </w:r>
       <w:proofErr w:type="spellEnd"/>
       <w:r>
-        <w:t xml:space="preserve"> machen.</w:t>
+        <w:rPr>
+          <w:sz w:val="20"/>
+          <w:szCs w:val="20"/>
+        </w:rPr>
+        <w:t xml:space="preserve"> machen</w:t>
       </w:r>
     </w:p>
     <w:p>
@@ -751,25 +812,47 @@
           <w:ilvl w:val="1"/>
           <w:numId w:val="4"/>
         </w:numPr>
-      </w:pPr>
-      <w:r>
+        <w:rPr>
+          <w:sz w:val="20"/>
+          <w:szCs w:val="20"/>
+        </w:rPr>
+      </w:pPr>
+      <w:r>
+        <w:rPr>
+          <w:sz w:val="20"/>
+          <w:szCs w:val="20"/>
+        </w:rPr>
         <w:t xml:space="preserve">Zugriffe für </w:t>
       </w:r>
+      <w:r>
+        <w:rPr>
+          <w:sz w:val="20"/>
+          <w:szCs w:val="20"/>
+        </w:rPr>
+        <w:t>G</w:t>
+      </w:r>
+      <w:r>
+        <w:rPr>
+          <w:sz w:val="20"/>
+          <w:szCs w:val="20"/>
+        </w:rPr>
+        <w:t xml:space="preserve">itHub, </w:t>
+      </w:r>
       <w:proofErr w:type="spellStart"/>
       <w:r>
-        <w:t>gitHub</w:t>
+        <w:rPr>
+          <w:sz w:val="20"/>
+          <w:szCs w:val="20"/>
+        </w:rPr>
+        <w:t>Toggl</w:t>
       </w:r>
       <w:proofErr w:type="spellEnd"/>
       <w:r>
-        <w:t xml:space="preserve">, </w:t>
-      </w:r>
-      <w:proofErr w:type="spellStart"/>
-      <w:r>
-        <w:t>Toggl</w:t>
-      </w:r>
-      <w:proofErr w:type="spellEnd"/>
-      <w:r>
-        <w:t>, Waffle.io für Betreuer und Urs Baumann einrichten</w:t>
+        <w:rPr>
+          <w:sz w:val="20"/>
+          <w:szCs w:val="20"/>
+        </w:rPr>
+        <w:t>, Waffle.io für Betreuer einrichten</w:t>
       </w:r>
     </w:p>
     <w:p>
@@ -779,17 +862,66 @@
           <w:ilvl w:val="0"/>
           <w:numId w:val="4"/>
         </w:numPr>
-      </w:pPr>
-      <w:r>
-        <w:t xml:space="preserve">Technologien im </w:t>
-      </w:r>
-      <w:proofErr w:type="gramStart"/>
-      <w:r>
-        <w:t>Technischen</w:t>
-      </w:r>
-      <w:proofErr w:type="gramEnd"/>
-      <w:r>
-        <w:t xml:space="preserve"> Bericht festhalten, wie Beispielsweise DNA Center, VXLAN, LISP. Doch Technologien </w:t>
+        <w:rPr>
+          <w:sz w:val="20"/>
+          <w:szCs w:val="20"/>
+        </w:rPr>
+      </w:pPr>
+      <w:r>
+        <w:rPr>
+          <w:sz w:val="20"/>
+          <w:szCs w:val="20"/>
+        </w:rPr>
+        <w:t>Technologien</w:t>
+      </w:r>
+      <w:r>
+        <w:rPr>
+          <w:sz w:val="20"/>
+          <w:szCs w:val="20"/>
+        </w:rPr>
+        <w:t xml:space="preserve"> welche für unsere Arbeit essentiell sind</w:t>
+      </w:r>
+      <w:r>
+        <w:rPr>
+          <w:sz w:val="20"/>
+          <w:szCs w:val="20"/>
+        </w:rPr>
+        <w:t xml:space="preserve"> im </w:t>
+      </w:r>
+      <w:r>
+        <w:rPr>
+          <w:sz w:val="20"/>
+          <w:szCs w:val="20"/>
+        </w:rPr>
+        <w:t>t</w:t>
+      </w:r>
+      <w:r>
+        <w:rPr>
+          <w:sz w:val="20"/>
+          <w:szCs w:val="20"/>
+        </w:rPr>
+        <w:t xml:space="preserve">echnischen Bericht festhalten, wie </w:t>
+      </w:r>
+      <w:r>
+        <w:rPr>
+          <w:sz w:val="20"/>
+          <w:szCs w:val="20"/>
+        </w:rPr>
+        <w:t>beispielsweise</w:t>
+      </w:r>
+      <w:r>
+        <w:rPr>
+          <w:sz w:val="20"/>
+          <w:szCs w:val="20"/>
+        </w:rPr>
+        <w:t xml:space="preserve"> DNA Center, VXLAN, LISP. Doch Technologien </w:t>
+      </w:r>
+      <w:r>
+        <w:rPr>
+          <w:sz w:val="20"/>
+          <w:szCs w:val="20"/>
+        </w:rPr>
+        <w:t>wie BGP müssen nicht weiter dokumentiert werden, da genügend Cisco Quellen verfügbar sind und bekannt sein sollte.</w:t>
       </w:r>
     </w:p>
     <w:p>
@@ -799,9 +931,24 @@
           <w:ilvl w:val="0"/>
           <w:numId w:val="4"/>
         </w:numPr>
-      </w:pPr>
-      <w:r>
+        <w:rPr>
+          <w:sz w:val="20"/>
+          <w:szCs w:val="20"/>
+        </w:rPr>
+      </w:pPr>
+      <w:r>
+        <w:rPr>
+          <w:sz w:val="20"/>
+          <w:szCs w:val="20"/>
+        </w:rPr>
         <w:t>Projektmanagement</w:t>
+      </w:r>
+      <w:r>
+        <w:rPr>
+          <w:sz w:val="20"/>
+          <w:szCs w:val="20"/>
+        </w:rPr>
+        <w:t xml:space="preserve"> gewünschter Inhalt:</w:t>
       </w:r>
     </w:p>
     <w:p>
@@ -811,8 +958,16 @@
           <w:ilvl w:val="1"/>
           <w:numId w:val="4"/>
         </w:numPr>
-      </w:pPr>
-      <w:r>
+        <w:rPr>
+          <w:sz w:val="20"/>
+          <w:szCs w:val="20"/>
+        </w:rPr>
+      </w:pPr>
+      <w:r>
+        <w:rPr>
+          <w:sz w:val="20"/>
+          <w:szCs w:val="20"/>
+        </w:rPr>
         <w:lastRenderedPageBreak/>
         <w:t>Projektplan</w:t>
       </w:r>
@@ -824,8 +979,16 @@
           <w:ilvl w:val="1"/>
           <w:numId w:val="4"/>
         </w:numPr>
-      </w:pPr>
-      <w:r>
+        <w:rPr>
+          <w:sz w:val="20"/>
+          <w:szCs w:val="20"/>
+        </w:rPr>
+      </w:pPr>
+      <w:r>
+        <w:rPr>
+          <w:sz w:val="20"/>
+          <w:szCs w:val="20"/>
+        </w:rPr>
         <w:t>Arbeitspakete</w:t>
       </w:r>
     </w:p>
@@ -836,8 +999,16 @@
           <w:ilvl w:val="1"/>
           <w:numId w:val="4"/>
         </w:numPr>
-      </w:pPr>
-      <w:r>
+        <w:rPr>
+          <w:sz w:val="20"/>
+          <w:szCs w:val="20"/>
+        </w:rPr>
+      </w:pPr>
+      <w:r>
+        <w:rPr>
+          <w:sz w:val="20"/>
+          <w:szCs w:val="20"/>
+        </w:rPr>
         <w:t>Risikomanagement</w:t>
       </w:r>
     </w:p>
@@ -848,8 +1019,16 @@
           <w:ilvl w:val="1"/>
           <w:numId w:val="4"/>
         </w:numPr>
-      </w:pPr>
-      <w:r>
+        <w:rPr>
+          <w:sz w:val="20"/>
+          <w:szCs w:val="20"/>
+        </w:rPr>
+      </w:pPr>
+      <w:r>
+        <w:rPr>
+          <w:sz w:val="20"/>
+          <w:szCs w:val="20"/>
+        </w:rPr>
         <w:t>Testprotokoll (um Use Cases zu überprüfen)</w:t>
       </w:r>
     </w:p>
@@ -860,27 +1039,34 @@
           <w:ilvl w:val="0"/>
           <w:numId w:val="4"/>
         </w:numPr>
-      </w:pPr>
-      <w:r>
+        <w:rPr>
+          <w:sz w:val="20"/>
+          <w:szCs w:val="20"/>
+        </w:rPr>
+      </w:pPr>
+      <w:r>
+        <w:rPr>
+          <w:sz w:val="20"/>
+          <w:szCs w:val="20"/>
+        </w:rPr>
         <w:t xml:space="preserve">Sitzung am Donnerstag mit Industriepartner für uns </w:t>
       </w:r>
       <w:r>
+        <w:rPr>
+          <w:sz w:val="20"/>
+          <w:szCs w:val="20"/>
+        </w:rPr>
         <w:t xml:space="preserve">erst um </w:t>
       </w:r>
       <w:r>
+        <w:rPr>
+          <w:sz w:val="20"/>
+          <w:szCs w:val="20"/>
+        </w:rPr>
         <w:t>15:30 Uhr</w:t>
       </w:r>
-      <w:r>
-        <w:t xml:space="preserve">. </w:t>
-      </w:r>
-      <w:proofErr w:type="spellStart"/>
-      <w:r>
-        <w:t>Desscode</w:t>
-      </w:r>
-      <w:proofErr w:type="spellEnd"/>
-      <w:r>
-        <w:t xml:space="preserve"> für Meeting ist egal.</w:t>
-      </w:r>
+      <w:bookmarkStart w:id="2" w:name="_GoBack"/>
+      <w:bookmarkEnd w:id="2"/>
     </w:p>
     <w:p>
       <w:pPr>
@@ -889,16 +1075,64 @@
           <w:ilvl w:val="1"/>
           <w:numId w:val="4"/>
         </w:numPr>
-      </w:pPr>
-      <w:r>
+        <w:rPr>
+          <w:sz w:val="20"/>
+          <w:szCs w:val="20"/>
+        </w:rPr>
+      </w:pPr>
+      <w:r>
+        <w:rPr>
+          <w:sz w:val="20"/>
+          <w:szCs w:val="20"/>
+        </w:rPr>
+        <w:t>Dresscode</w:t>
+      </w:r>
+      <w:r>
+        <w:rPr>
+          <w:sz w:val="20"/>
+          <w:szCs w:val="20"/>
+        </w:rPr>
+        <w:t xml:space="preserve"> für Meeting</w:t>
+      </w:r>
+      <w:r>
+        <w:rPr>
+          <w:sz w:val="20"/>
+          <w:szCs w:val="20"/>
+        </w:rPr>
+        <w:t xml:space="preserve"> normal wie immer</w:t>
+      </w:r>
+    </w:p>
+    <w:p>
+      <w:pPr>
+        <w:pStyle w:val="Listenabsatz"/>
+        <w:numPr>
+          <w:ilvl w:val="1"/>
+          <w:numId w:val="4"/>
+        </w:numPr>
+        <w:rPr>
+          <w:sz w:val="20"/>
+          <w:szCs w:val="20"/>
+        </w:rPr>
+      </w:pPr>
+      <w:r>
+        <w:rPr>
+          <w:sz w:val="20"/>
+          <w:szCs w:val="20"/>
+        </w:rPr>
         <w:t xml:space="preserve">Präsentation mit Industriepartner </w:t>
       </w:r>
-      <w:proofErr w:type="spellStart"/>
-      <w:r>
-        <w:t>Desscode</w:t>
-      </w:r>
-      <w:proofErr w:type="spellEnd"/>
-      <w:r>
+      <w:r>
+        <w:rPr>
+          <w:sz w:val="20"/>
+          <w:szCs w:val="20"/>
+        </w:rPr>
+        <w:t>Dresscode</w:t>
+      </w:r>
+      <w:r>
+        <w:rPr>
+          <w:sz w:val="20"/>
+          <w:szCs w:val="20"/>
+        </w:rPr>
         <w:t xml:space="preserve"> edel erwünscht mit Hemd etc.</w:t>
       </w:r>
     </w:p>
@@ -909,8 +1143,16 @@
           <w:ilvl w:val="0"/>
           <w:numId w:val="4"/>
         </w:numPr>
-      </w:pPr>
-      <w:r>
+        <w:rPr>
+          <w:sz w:val="20"/>
+          <w:szCs w:val="20"/>
+        </w:rPr>
+      </w:pPr>
+      <w:r>
+        <w:rPr>
+          <w:sz w:val="20"/>
+          <w:szCs w:val="20"/>
+        </w:rPr>
         <w:t>Netzwerk-Umgebung</w:t>
       </w:r>
     </w:p>
@@ -921,8 +1163,16 @@
           <w:ilvl w:val="1"/>
           <w:numId w:val="4"/>
         </w:numPr>
-      </w:pPr>
-      <w:r>
+        <w:rPr>
+          <w:sz w:val="20"/>
+          <w:szCs w:val="20"/>
+        </w:rPr>
+      </w:pPr>
+      <w:r>
+        <w:rPr>
+          <w:sz w:val="20"/>
+          <w:szCs w:val="20"/>
+        </w:rPr>
         <w:t>Netzwerk-Topologie erstellen</w:t>
       </w:r>
     </w:p>
@@ -933,16 +1183,32 @@
           <w:ilvl w:val="2"/>
           <w:numId w:val="4"/>
         </w:numPr>
-      </w:pPr>
-      <w:r>
+        <w:rPr>
+          <w:sz w:val="20"/>
+          <w:szCs w:val="20"/>
+        </w:rPr>
+      </w:pPr>
+      <w:r>
+        <w:rPr>
+          <w:sz w:val="20"/>
+          <w:szCs w:val="20"/>
+        </w:rPr>
         <w:t xml:space="preserve">4 </w:t>
       </w:r>
       <w:proofErr w:type="spellStart"/>
       <w:r>
+        <w:rPr>
+          <w:sz w:val="20"/>
+          <w:szCs w:val="20"/>
+        </w:rPr>
         <w:t>Catalyst</w:t>
       </w:r>
       <w:proofErr w:type="spellEnd"/>
       <w:r>
+        <w:rPr>
+          <w:sz w:val="20"/>
+          <w:szCs w:val="20"/>
+        </w:rPr>
         <w:t xml:space="preserve"> 9300</w:t>
       </w:r>
     </w:p>
@@ -953,16 +1219,32 @@
           <w:ilvl w:val="2"/>
           <w:numId w:val="4"/>
         </w:numPr>
-      </w:pPr>
-      <w:r>
+        <w:rPr>
+          <w:sz w:val="20"/>
+          <w:szCs w:val="20"/>
+        </w:rPr>
+      </w:pPr>
+      <w:r>
+        <w:rPr>
+          <w:sz w:val="20"/>
+          <w:szCs w:val="20"/>
+        </w:rPr>
         <w:t xml:space="preserve">4 </w:t>
       </w:r>
       <w:proofErr w:type="spellStart"/>
       <w:r>
+        <w:rPr>
+          <w:sz w:val="20"/>
+          <w:szCs w:val="20"/>
+        </w:rPr>
         <w:t>Catalyst</w:t>
       </w:r>
       <w:proofErr w:type="spellEnd"/>
       <w:r>
+        <w:rPr>
+          <w:sz w:val="20"/>
+          <w:szCs w:val="20"/>
+        </w:rPr>
         <w:t xml:space="preserve"> 3850</w:t>
       </w:r>
     </w:p>
@@ -973,23 +1255,45 @@
           <w:ilvl w:val="1"/>
           <w:numId w:val="4"/>
         </w:numPr>
-      </w:pPr>
-      <w:r>
+        <w:rPr>
+          <w:sz w:val="20"/>
+          <w:szCs w:val="20"/>
+        </w:rPr>
+      </w:pPr>
+      <w:r>
+        <w:rPr>
+          <w:sz w:val="20"/>
+          <w:szCs w:val="20"/>
+        </w:rPr>
         <w:t xml:space="preserve">VMs </w:t>
       </w:r>
       <w:r>
-        <w:t xml:space="preserve">werden von Betreuer erstellt und </w:t>
-      </w:r>
-      <w:r>
-        <w:t xml:space="preserve">wir erhalten VPN Zugriff auf die Server, falls wir Hardware Zugriff benötigen, befinden sich </w:t>
-      </w:r>
-      <w:proofErr w:type="gramStart"/>
-      <w:r>
-        <w:t>die Switch</w:t>
-      </w:r>
-      <w:proofErr w:type="gramEnd"/>
-      <w:r>
+        <w:rPr>
+          <w:sz w:val="20"/>
+          <w:szCs w:val="20"/>
+        </w:rPr>
+        <w:t xml:space="preserve">werden von Betreuer erstellt und wir erhalten VPN Zugriff auf die Server, falls wir Hardware Zugriff benötigen, befinden sich </w:t>
+      </w:r>
+      <w:r>
+        <w:rPr>
+          <w:sz w:val="20"/>
+          <w:szCs w:val="20"/>
+        </w:rPr>
+        <w:t>die Switches</w:t>
+      </w:r>
+      <w:r>
+        <w:rPr>
+          <w:sz w:val="20"/>
+          <w:szCs w:val="20"/>
+        </w:rPr>
         <w:t xml:space="preserve"> im Netzwerklabor</w:t>
+      </w:r>
+      <w:r>
+        <w:rPr>
+          <w:sz w:val="20"/>
+          <w:szCs w:val="20"/>
+        </w:rPr>
+        <w:t>.</w:t>
       </w:r>
     </w:p>
     <w:p>
@@ -999,9 +1303,24 @@
           <w:ilvl w:val="2"/>
           <w:numId w:val="4"/>
         </w:numPr>
-      </w:pPr>
-      <w:r>
+        <w:rPr>
+          <w:sz w:val="20"/>
+          <w:szCs w:val="20"/>
+        </w:rPr>
+      </w:pPr>
+      <w:r>
+        <w:rPr>
+          <w:sz w:val="20"/>
+          <w:szCs w:val="20"/>
+        </w:rPr>
         <w:t>ISE</w:t>
+      </w:r>
+      <w:r>
+        <w:rPr>
+          <w:sz w:val="20"/>
+          <w:szCs w:val="20"/>
+        </w:rPr>
+        <w:t xml:space="preserve"> (Betreuer)</w:t>
       </w:r>
     </w:p>
     <w:p>
@@ -1011,9 +1330,24 @@
           <w:ilvl w:val="2"/>
           <w:numId w:val="4"/>
         </w:numPr>
-      </w:pPr>
-      <w:r>
+        <w:rPr>
+          <w:sz w:val="20"/>
+          <w:szCs w:val="20"/>
+        </w:rPr>
+      </w:pPr>
+      <w:r>
+        <w:rPr>
+          <w:sz w:val="20"/>
+          <w:szCs w:val="20"/>
+        </w:rPr>
         <w:t>Infobox</w:t>
+      </w:r>
+      <w:r>
+        <w:rPr>
+          <w:sz w:val="20"/>
+          <w:szCs w:val="20"/>
+        </w:rPr>
+        <w:t xml:space="preserve"> (Betreuer)</w:t>
       </w:r>
     </w:p>
     <w:p>
@@ -1023,8 +1357,16 @@
           <w:ilvl w:val="2"/>
           <w:numId w:val="4"/>
         </w:numPr>
-      </w:pPr>
-      <w:r>
+        <w:rPr>
+          <w:sz w:val="20"/>
+          <w:szCs w:val="20"/>
+        </w:rPr>
+      </w:pPr>
+      <w:r>
+        <w:rPr>
+          <w:sz w:val="20"/>
+          <w:szCs w:val="20"/>
+        </w:rPr>
         <w:t>DHCP (Ubuntu Server)</w:t>
       </w:r>
     </w:p>
@@ -1035,8 +1377,16 @@
           <w:ilvl w:val="2"/>
           <w:numId w:val="4"/>
         </w:numPr>
-      </w:pPr>
-      <w:r>
+        <w:rPr>
+          <w:sz w:val="20"/>
+          <w:szCs w:val="20"/>
+        </w:rPr>
+      </w:pPr>
+      <w:r>
+        <w:rPr>
+          <w:sz w:val="20"/>
+          <w:szCs w:val="20"/>
+        </w:rPr>
         <w:t>DNS</w:t>
       </w:r>
     </w:p>
@@ -1047,8 +1397,16 @@
           <w:ilvl w:val="2"/>
           <w:numId w:val="4"/>
         </w:numPr>
-      </w:pPr>
-      <w:r>
+        <w:rPr>
+          <w:sz w:val="20"/>
+          <w:szCs w:val="20"/>
+        </w:rPr>
+      </w:pPr>
+      <w:r>
+        <w:rPr>
+          <w:sz w:val="20"/>
+          <w:szCs w:val="20"/>
+        </w:rPr>
         <w:t>NTP</w:t>
       </w:r>
     </w:p>
@@ -1059,9 +1417,31 @@
           <w:ilvl w:val="0"/>
           <w:numId w:val="4"/>
         </w:numPr>
-      </w:pPr>
-      <w:r>
-        <w:t>Traktanden jeweils am Montagabend vorher an Betreuer und Urs senden.</w:t>
+        <w:rPr>
+          <w:sz w:val="20"/>
+          <w:szCs w:val="20"/>
+        </w:rPr>
+      </w:pPr>
+      <w:r>
+        <w:rPr>
+          <w:sz w:val="20"/>
+          <w:szCs w:val="20"/>
+        </w:rPr>
+        <w:t xml:space="preserve">Traktanden jeweils am Montagabend vorher an Betreuer </w:t>
+      </w:r>
+      <w:r>
+        <w:rPr>
+          <w:sz w:val="20"/>
+          <w:szCs w:val="20"/>
+        </w:rPr>
+        <w:t>s</w:t>
+      </w:r>
+      <w:r>
+        <w:rPr>
+          <w:sz w:val="20"/>
+          <w:szCs w:val="20"/>
+        </w:rPr>
+        <w:t>enden.</w:t>
       </w:r>
     </w:p>
     <w:p>
@@ -1071,9 +1451,24 @@
           <w:ilvl w:val="0"/>
           <w:numId w:val="4"/>
         </w:numPr>
-      </w:pPr>
-      <w:r>
+        <w:rPr>
+          <w:sz w:val="20"/>
+          <w:szCs w:val="20"/>
+        </w:rPr>
+      </w:pPr>
+      <w:r>
+        <w:rPr>
+          <w:sz w:val="20"/>
+          <w:szCs w:val="20"/>
+        </w:rPr>
         <w:t>Kosten</w:t>
+      </w:r>
+      <w:r>
+        <w:rPr>
+          <w:sz w:val="20"/>
+          <w:szCs w:val="20"/>
+        </w:rPr>
+        <w:t xml:space="preserve"> des Projektes</w:t>
       </w:r>
     </w:p>
     <w:p>
@@ -1083,9 +1478,31 @@
           <w:ilvl w:val="1"/>
           <w:numId w:val="4"/>
         </w:numPr>
-      </w:pPr>
-      <w:r>
-        <w:t>Hardware DNA Center um di 90'000 Fr</w:t>
+        <w:rPr>
+          <w:sz w:val="20"/>
+          <w:szCs w:val="20"/>
+        </w:rPr>
+      </w:pPr>
+      <w:r>
+        <w:rPr>
+          <w:sz w:val="20"/>
+          <w:szCs w:val="20"/>
+        </w:rPr>
+        <w:t>Hardware DNA Center um di</w:t>
+      </w:r>
+      <w:r>
+        <w:rPr>
+          <w:sz w:val="20"/>
+          <w:szCs w:val="20"/>
+        </w:rPr>
+        <w:t>e</w:t>
+      </w:r>
+      <w:r>
+        <w:rPr>
+          <w:sz w:val="20"/>
+          <w:szCs w:val="20"/>
+        </w:rPr>
+        <w:t xml:space="preserve"> 90'000 Fr</w:t>
       </w:r>
     </w:p>
     <w:p>
@@ -1095,9 +1512,35 @@
           <w:ilvl w:val="1"/>
           <w:numId w:val="4"/>
         </w:numPr>
-      </w:pPr>
-      <w:r>
+        <w:rPr>
+          <w:sz w:val="20"/>
+          <w:szCs w:val="20"/>
+          <w:lang w:val="fr-CH"/>
+        </w:rPr>
+      </w:pPr>
+      <w:r>
+        <w:rPr>
+          <w:sz w:val="20"/>
+          <w:szCs w:val="20"/>
+          <w:lang w:val="fr-CH"/>
+        </w:rPr>
         <w:t>Switch je à 10'000</w:t>
+      </w:r>
+      <w:r>
+        <w:rPr>
+          <w:sz w:val="20"/>
+          <w:szCs w:val="20"/>
+          <w:lang w:val="fr-CH"/>
+        </w:rPr>
+        <w:t xml:space="preserve"> F</w:t>
+      </w:r>
+      <w:r>
+        <w:rPr>
+          <w:sz w:val="20"/>
+          <w:szCs w:val="20"/>
+          <w:lang w:val="fr-CH"/>
+        </w:rPr>
+        <w:t>r</w:t>
       </w:r>
     </w:p>
     <w:p>
@@ -1107,9 +1550,31 @@
           <w:ilvl w:val="1"/>
           <w:numId w:val="4"/>
         </w:numPr>
-      </w:pPr>
-      <w:r>
-        <w:t>grundsätzlich wird alles von Urs installiert</w:t>
+        <w:rPr>
+          <w:sz w:val="20"/>
+          <w:szCs w:val="20"/>
+        </w:rPr>
+      </w:pPr>
+      <w:r>
+        <w:rPr>
+          <w:sz w:val="20"/>
+          <w:szCs w:val="20"/>
+        </w:rPr>
+        <w:t xml:space="preserve">grundsätzlich wird alles von Urs </w:t>
+      </w:r>
+      <w:r>
+        <w:rPr>
+          <w:sz w:val="20"/>
+          <w:szCs w:val="20"/>
+        </w:rPr>
+        <w:t xml:space="preserve">im Netzwerklabor </w:t>
+      </w:r>
+      <w:r>
+        <w:rPr>
+          <w:sz w:val="20"/>
+          <w:szCs w:val="20"/>
+        </w:rPr>
+        <w:t>installiert</w:t>
       </w:r>
     </w:p>
     <w:p>
@@ -1119,8 +1584,16 @@
           <w:ilvl w:val="1"/>
           <w:numId w:val="4"/>
         </w:numPr>
-      </w:pPr>
-      <w:r>
+        <w:rPr>
+          <w:sz w:val="20"/>
+          <w:szCs w:val="20"/>
+        </w:rPr>
+      </w:pPr>
+      <w:r>
+        <w:rPr>
+          <w:sz w:val="20"/>
+          <w:szCs w:val="20"/>
+        </w:rPr>
         <w:t>Softwaretechnisch kann alles an Cisco retourniert werden, wenn etwas nicht mehr bootet</w:t>
       </w:r>
     </w:p>
@@ -1223,6 +1696,24 @@
                 <w:sz w:val="20"/>
               </w:rPr>
             </w:pPr>
+            <w:r>
+              <w:rPr>
+                <w:b w:val="0"/>
+                <w:bCs w:val="0"/>
+                <w:color w:val="00000A"/>
+                <w:sz w:val="20"/>
+              </w:rPr>
+              <w:t>Netzwerk Topologie</w:t>
+            </w:r>
+            <w:r>
+              <w:rPr>
+                <w:b w:val="0"/>
+                <w:bCs w:val="0"/>
+                <w:color w:val="00000A"/>
+                <w:sz w:val="20"/>
+              </w:rPr>
+              <w:t xml:space="preserve"> Vorschlag</w:t>
+            </w:r>
           </w:p>
         </w:tc>
         <w:tc>
@@ -1237,10 +1728,19 @@
             <w:pPr>
               <w:cnfStyle w:val="000000100000" w:firstRow="0" w:lastRow="0" w:firstColumn="0" w:lastColumn="0" w:oddVBand="0" w:evenVBand="0" w:oddHBand="1" w:evenHBand="0" w:firstRowFirstColumn="0" w:firstRowLastColumn="0" w:lastRowFirstColumn="0" w:lastRowLastColumn="0"/>
               <w:rPr>
+                <w:bCs/>
                 <w:color w:val="00000A"/>
                 <w:sz w:val="20"/>
               </w:rPr>
             </w:pPr>
+            <w:r>
+              <w:rPr>
+                <w:bCs/>
+                <w:color w:val="00000A"/>
+                <w:sz w:val="20"/>
+              </w:rPr>
+              <w:t>Philipp</w:t>
+            </w:r>
           </w:p>
         </w:tc>
       </w:tr>
@@ -1271,7 +1771,7 @@
                 <w:color w:val="00000A"/>
                 <w:sz w:val="20"/>
               </w:rPr>
-              <w:t>Netzwerk Topologie</w:t>
+              <w:t>Risiko-Management Tabelle</w:t>
             </w:r>
           </w:p>
         </w:tc>
@@ -1288,12 +1788,17 @@
             <w:pPr>
               <w:cnfStyle w:val="000000000000" w:firstRow="0" w:lastRow="0" w:firstColumn="0" w:lastColumn="0" w:oddVBand="0" w:evenVBand="0" w:oddHBand="0" w:evenHBand="0" w:firstRowFirstColumn="0" w:firstRowLastColumn="0" w:lastRowFirstColumn="0" w:lastRowLastColumn="0"/>
               <w:rPr>
-                <w:b/>
-                <w:bCs/>
                 <w:color w:val="00000A"/>
                 <w:sz w:val="20"/>
               </w:rPr>
             </w:pPr>
+            <w:r>
+              <w:rPr>
+                <w:color w:val="00000A"/>
+                <w:sz w:val="20"/>
+              </w:rPr>
+              <w:t>Sandro</w:t>
+            </w:r>
           </w:p>
         </w:tc>
       </w:tr>
@@ -1326,10 +1831,8 @@
                 <w:color w:val="00000A"/>
                 <w:sz w:val="20"/>
               </w:rPr>
-              <w:t>Risiko-Management Tabelle</w:t>
+              <w:t>Use Cases vorbereiten (ca. 10 Use Cases generieren)</w:t>
             </w:r>
-            <w:bookmarkStart w:id="2" w:name="_GoBack"/>
-            <w:bookmarkEnd w:id="2"/>
           </w:p>
         </w:tc>
         <w:tc>
@@ -1344,10 +1847,410 @@
             <w:pPr>
               <w:cnfStyle w:val="000000100000" w:firstRow="0" w:lastRow="0" w:firstColumn="0" w:lastColumn="0" w:oddVBand="0" w:evenVBand="0" w:oddHBand="1" w:evenHBand="0" w:firstRowFirstColumn="0" w:firstRowLastColumn="0" w:lastRowFirstColumn="0" w:lastRowLastColumn="0"/>
               <w:rPr>
+                <w:bCs/>
                 <w:color w:val="00000A"/>
                 <w:sz w:val="20"/>
               </w:rPr>
             </w:pPr>
+            <w:r>
+              <w:rPr>
+                <w:bCs/>
+                <w:color w:val="00000A"/>
+                <w:sz w:val="20"/>
+              </w:rPr>
+              <w:t>Philipp, Sandro, Jessica</w:t>
+            </w:r>
+          </w:p>
+        </w:tc>
+      </w:tr>
+      <w:tr>
+        <w:tc>
+          <w:tcPr>
+            <w:cnfStyle w:val="001000000000" w:firstRow="0" w:lastRow="0" w:firstColumn="1" w:lastColumn="0" w:oddVBand="0" w:evenVBand="0" w:oddHBand="0" w:evenHBand="0" w:firstRowFirstColumn="0" w:firstRowLastColumn="0" w:lastRowFirstColumn="0" w:lastRowLastColumn="0"/>
+            <w:tcW w:w="6487" w:type="dxa"/>
+            <w:tcBorders>
+              <w:top w:val="nil"/>
+              <w:bottom w:val="nil"/>
+            </w:tcBorders>
+          </w:tcPr>
+          <w:p>
+            <w:pPr>
+              <w:rPr>
+                <w:b w:val="0"/>
+                <w:bCs w:val="0"/>
+                <w:color w:val="00000A"/>
+                <w:sz w:val="20"/>
+              </w:rPr>
+            </w:pPr>
+            <w:r>
+              <w:rPr>
+                <w:b w:val="0"/>
+                <w:bCs w:val="0"/>
+                <w:color w:val="00000A"/>
+                <w:sz w:val="20"/>
+              </w:rPr>
+              <w:t>Sitzungsprotokoll in Latex übernehmen</w:t>
+            </w:r>
+          </w:p>
+        </w:tc>
+        <w:tc>
+          <w:tcPr>
+            <w:tcW w:w="2268" w:type="dxa"/>
+            <w:tcBorders>
+              <w:top w:val="nil"/>
+              <w:bottom w:val="nil"/>
+            </w:tcBorders>
+          </w:tcPr>
+          <w:p>
+            <w:pPr>
+              <w:cnfStyle w:val="000000000000" w:firstRow="0" w:lastRow="0" w:firstColumn="0" w:lastColumn="0" w:oddVBand="0" w:evenVBand="0" w:oddHBand="0" w:evenHBand="0" w:firstRowFirstColumn="0" w:firstRowLastColumn="0" w:lastRowFirstColumn="0" w:lastRowLastColumn="0"/>
+              <w:rPr>
+                <w:color w:val="00000A"/>
+                <w:sz w:val="20"/>
+              </w:rPr>
+            </w:pPr>
+            <w:r>
+              <w:rPr>
+                <w:color w:val="00000A"/>
+                <w:sz w:val="20"/>
+              </w:rPr>
+              <w:t>Jessica</w:t>
+            </w:r>
+          </w:p>
+        </w:tc>
+      </w:tr>
+      <w:tr>
+        <w:trPr>
+          <w:cnfStyle w:val="000000100000" w:firstRow="0" w:lastRow="0" w:firstColumn="0" w:lastColumn="0" w:oddVBand="0" w:evenVBand="0" w:oddHBand="1" w:evenHBand="0" w:firstRowFirstColumn="0" w:firstRowLastColumn="0" w:lastRowFirstColumn="0" w:lastRowLastColumn="0"/>
+        </w:trPr>
+        <w:tc>
+          <w:tcPr>
+            <w:cnfStyle w:val="001000000000" w:firstRow="0" w:lastRow="0" w:firstColumn="1" w:lastColumn="0" w:oddVBand="0" w:evenVBand="0" w:oddHBand="0" w:evenHBand="0" w:firstRowFirstColumn="0" w:firstRowLastColumn="0" w:lastRowFirstColumn="0" w:lastRowLastColumn="0"/>
+            <w:tcW w:w="6487" w:type="dxa"/>
+            <w:tcBorders>
+              <w:top w:val="nil"/>
+              <w:bottom w:val="nil"/>
+            </w:tcBorders>
+          </w:tcPr>
+          <w:p>
+            <w:pPr>
+              <w:rPr>
+                <w:b w:val="0"/>
+                <w:bCs w:val="0"/>
+                <w:color w:val="00000A"/>
+                <w:sz w:val="20"/>
+              </w:rPr>
+            </w:pPr>
+            <w:r>
+              <w:rPr>
+                <w:b w:val="0"/>
+                <w:bCs w:val="0"/>
+                <w:color w:val="00000A"/>
+                <w:sz w:val="20"/>
+              </w:rPr>
+              <w:t>Sitzungsprotokoll Traktanden jeweils spätestens Montagabend an Betreuer</w:t>
+            </w:r>
+          </w:p>
+        </w:tc>
+        <w:tc>
+          <w:tcPr>
+            <w:tcW w:w="2268" w:type="dxa"/>
+            <w:tcBorders>
+              <w:top w:val="nil"/>
+              <w:bottom w:val="nil"/>
+            </w:tcBorders>
+          </w:tcPr>
+          <w:p>
+            <w:pPr>
+              <w:cnfStyle w:val="000000100000" w:firstRow="0" w:lastRow="0" w:firstColumn="0" w:lastColumn="0" w:oddVBand="0" w:evenVBand="0" w:oddHBand="1" w:evenHBand="0" w:firstRowFirstColumn="0" w:firstRowLastColumn="0" w:lastRowFirstColumn="0" w:lastRowLastColumn="0"/>
+              <w:rPr>
+                <w:bCs/>
+                <w:color w:val="00000A"/>
+                <w:sz w:val="20"/>
+              </w:rPr>
+            </w:pPr>
+            <w:r>
+              <w:rPr>
+                <w:bCs/>
+                <w:color w:val="00000A"/>
+                <w:sz w:val="20"/>
+              </w:rPr>
+              <w:t>Jessica</w:t>
+            </w:r>
+          </w:p>
+        </w:tc>
+      </w:tr>
+      <w:tr>
+        <w:tc>
+          <w:tcPr>
+            <w:cnfStyle w:val="001000000000" w:firstRow="0" w:lastRow="0" w:firstColumn="1" w:lastColumn="0" w:oddVBand="0" w:evenVBand="0" w:oddHBand="0" w:evenHBand="0" w:firstRowFirstColumn="0" w:firstRowLastColumn="0" w:lastRowFirstColumn="0" w:lastRowLastColumn="0"/>
+            <w:tcW w:w="6487" w:type="dxa"/>
+            <w:tcBorders>
+              <w:top w:val="nil"/>
+              <w:bottom w:val="nil"/>
+            </w:tcBorders>
+          </w:tcPr>
+          <w:p>
+            <w:pPr>
+              <w:rPr>
+                <w:b w:val="0"/>
+                <w:bCs w:val="0"/>
+                <w:color w:val="00000A"/>
+                <w:sz w:val="20"/>
+              </w:rPr>
+            </w:pPr>
+            <w:r>
+              <w:rPr>
+                <w:b w:val="0"/>
+                <w:bCs w:val="0"/>
+                <w:color w:val="00000A"/>
+                <w:sz w:val="20"/>
+              </w:rPr>
+              <w:t xml:space="preserve">Zugriffe auf GitHub, Waffle.io, </w:t>
+            </w:r>
+            <w:proofErr w:type="spellStart"/>
+            <w:r>
+              <w:rPr>
+                <w:b w:val="0"/>
+                <w:bCs w:val="0"/>
+                <w:color w:val="00000A"/>
+                <w:sz w:val="20"/>
+              </w:rPr>
+              <w:t>Toggl</w:t>
+            </w:r>
+            <w:proofErr w:type="spellEnd"/>
+            <w:r>
+              <w:rPr>
+                <w:b w:val="0"/>
+                <w:bCs w:val="0"/>
+                <w:color w:val="00000A"/>
+                <w:sz w:val="20"/>
+              </w:rPr>
+              <w:t xml:space="preserve"> an Betreuer senden</w:t>
+            </w:r>
+          </w:p>
+        </w:tc>
+        <w:tc>
+          <w:tcPr>
+            <w:tcW w:w="2268" w:type="dxa"/>
+            <w:tcBorders>
+              <w:top w:val="nil"/>
+              <w:bottom w:val="nil"/>
+            </w:tcBorders>
+          </w:tcPr>
+          <w:p>
+            <w:pPr>
+              <w:cnfStyle w:val="000000000000" w:firstRow="0" w:lastRow="0" w:firstColumn="0" w:lastColumn="0" w:oddVBand="0" w:evenVBand="0" w:oddHBand="0" w:evenHBand="0" w:firstRowFirstColumn="0" w:firstRowLastColumn="0" w:lastRowFirstColumn="0" w:lastRowLastColumn="0"/>
+              <w:rPr>
+                <w:color w:val="00000A"/>
+                <w:sz w:val="20"/>
+              </w:rPr>
+            </w:pPr>
+            <w:r>
+              <w:rPr>
+                <w:color w:val="00000A"/>
+                <w:sz w:val="20"/>
+              </w:rPr>
+              <w:t>Sandro</w:t>
+            </w:r>
+          </w:p>
+        </w:tc>
+      </w:tr>
+      <w:tr>
+        <w:trPr>
+          <w:cnfStyle w:val="000000100000" w:firstRow="0" w:lastRow="0" w:firstColumn="0" w:lastColumn="0" w:oddVBand="0" w:evenVBand="0" w:oddHBand="1" w:evenHBand="0" w:firstRowFirstColumn="0" w:firstRowLastColumn="0" w:lastRowFirstColumn="0" w:lastRowLastColumn="0"/>
+        </w:trPr>
+        <w:tc>
+          <w:tcPr>
+            <w:cnfStyle w:val="001000000000" w:firstRow="0" w:lastRow="0" w:firstColumn="1" w:lastColumn="0" w:oddVBand="0" w:evenVBand="0" w:oddHBand="0" w:evenHBand="0" w:firstRowFirstColumn="0" w:firstRowLastColumn="0" w:lastRowFirstColumn="0" w:lastRowLastColumn="0"/>
+            <w:tcW w:w="6487" w:type="dxa"/>
+            <w:tcBorders>
+              <w:top w:val="nil"/>
+              <w:bottom w:val="nil"/>
+            </w:tcBorders>
+          </w:tcPr>
+          <w:p>
+            <w:pPr>
+              <w:rPr>
+                <w:b w:val="0"/>
+                <w:bCs w:val="0"/>
+                <w:color w:val="00000A"/>
+                <w:sz w:val="20"/>
+              </w:rPr>
+            </w:pPr>
+            <w:r>
+              <w:rPr>
+                <w:b w:val="0"/>
+                <w:bCs w:val="0"/>
+                <w:color w:val="00000A"/>
+                <w:sz w:val="20"/>
+              </w:rPr>
+              <w:t>Testprotokoll Vorlage erstellen anhand von Use Cases</w:t>
+            </w:r>
+          </w:p>
+        </w:tc>
+        <w:tc>
+          <w:tcPr>
+            <w:tcW w:w="2268" w:type="dxa"/>
+            <w:tcBorders>
+              <w:top w:val="nil"/>
+              <w:bottom w:val="nil"/>
+            </w:tcBorders>
+          </w:tcPr>
+          <w:p>
+            <w:pPr>
+              <w:cnfStyle w:val="000000100000" w:firstRow="0" w:lastRow="0" w:firstColumn="0" w:lastColumn="0" w:oddVBand="0" w:evenVBand="0" w:oddHBand="1" w:evenHBand="0" w:firstRowFirstColumn="0" w:firstRowLastColumn="0" w:lastRowFirstColumn="0" w:lastRowLastColumn="0"/>
+              <w:rPr>
+                <w:bCs/>
+                <w:color w:val="00000A"/>
+                <w:sz w:val="20"/>
+              </w:rPr>
+            </w:pPr>
+            <w:r>
+              <w:rPr>
+                <w:bCs/>
+                <w:color w:val="00000A"/>
+                <w:sz w:val="20"/>
+              </w:rPr>
+              <w:t>Jessica</w:t>
+            </w:r>
+          </w:p>
+        </w:tc>
+      </w:tr>
+      <w:tr>
+        <w:tc>
+          <w:tcPr>
+            <w:cnfStyle w:val="001000000000" w:firstRow="0" w:lastRow="0" w:firstColumn="1" w:lastColumn="0" w:oddVBand="0" w:evenVBand="0" w:oddHBand="0" w:evenHBand="0" w:firstRowFirstColumn="0" w:firstRowLastColumn="0" w:lastRowFirstColumn="0" w:lastRowLastColumn="0"/>
+            <w:tcW w:w="6487" w:type="dxa"/>
+            <w:tcBorders>
+              <w:top w:val="nil"/>
+              <w:bottom w:val="nil"/>
+            </w:tcBorders>
+          </w:tcPr>
+          <w:p>
+            <w:pPr>
+              <w:rPr>
+                <w:b w:val="0"/>
+                <w:bCs w:val="0"/>
+                <w:color w:val="00000A"/>
+                <w:sz w:val="20"/>
+              </w:rPr>
+            </w:pPr>
+            <w:r>
+              <w:rPr>
+                <w:b w:val="0"/>
+                <w:bCs w:val="0"/>
+                <w:color w:val="00000A"/>
+                <w:sz w:val="20"/>
+              </w:rPr>
+              <w:t xml:space="preserve">GitHub private oder </w:t>
+            </w:r>
+            <w:proofErr w:type="spellStart"/>
+            <w:r>
+              <w:rPr>
+                <w:b w:val="0"/>
+                <w:bCs w:val="0"/>
+                <w:color w:val="00000A"/>
+                <w:sz w:val="20"/>
+              </w:rPr>
+              <w:t>public</w:t>
+            </w:r>
+            <w:proofErr w:type="spellEnd"/>
+            <w:r>
+              <w:rPr>
+                <w:b w:val="0"/>
+                <w:bCs w:val="0"/>
+                <w:color w:val="00000A"/>
+                <w:sz w:val="20"/>
+              </w:rPr>
+              <w:t xml:space="preserve"> mit Industriepartner abklären am Donnerstag</w:t>
+            </w:r>
+          </w:p>
+        </w:tc>
+        <w:tc>
+          <w:tcPr>
+            <w:tcW w:w="2268" w:type="dxa"/>
+            <w:tcBorders>
+              <w:top w:val="nil"/>
+              <w:bottom w:val="nil"/>
+            </w:tcBorders>
+          </w:tcPr>
+          <w:p>
+            <w:pPr>
+              <w:cnfStyle w:val="000000000000" w:firstRow="0" w:lastRow="0" w:firstColumn="0" w:lastColumn="0" w:oddVBand="0" w:evenVBand="0" w:oddHBand="0" w:evenHBand="0" w:firstRowFirstColumn="0" w:firstRowLastColumn="0" w:lastRowFirstColumn="0" w:lastRowLastColumn="0"/>
+              <w:rPr>
+                <w:color w:val="00000A"/>
+                <w:sz w:val="20"/>
+              </w:rPr>
+            </w:pPr>
+            <w:r>
+              <w:rPr>
+                <w:color w:val="00000A"/>
+                <w:sz w:val="20"/>
+              </w:rPr>
+              <w:t>Philipp, Sandro, Jessica</w:t>
+            </w:r>
+          </w:p>
+        </w:tc>
+      </w:tr>
+      <w:tr>
+        <w:trPr>
+          <w:cnfStyle w:val="000000100000" w:firstRow="0" w:lastRow="0" w:firstColumn="0" w:lastColumn="0" w:oddVBand="0" w:evenVBand="0" w:oddHBand="1" w:evenHBand="0" w:firstRowFirstColumn="0" w:firstRowLastColumn="0" w:lastRowFirstColumn="0" w:lastRowLastColumn="0"/>
+        </w:trPr>
+        <w:tc>
+          <w:tcPr>
+            <w:cnfStyle w:val="001000000000" w:firstRow="0" w:lastRow="0" w:firstColumn="1" w:lastColumn="0" w:oddVBand="0" w:evenVBand="0" w:oddHBand="0" w:evenHBand="0" w:firstRowFirstColumn="0" w:firstRowLastColumn="0" w:lastRowFirstColumn="0" w:lastRowLastColumn="0"/>
+            <w:tcW w:w="6487" w:type="dxa"/>
+            <w:tcBorders>
+              <w:top w:val="nil"/>
+              <w:bottom w:val="nil"/>
+            </w:tcBorders>
+          </w:tcPr>
+          <w:p>
+            <w:pPr>
+              <w:rPr>
+                <w:b w:val="0"/>
+                <w:bCs w:val="0"/>
+                <w:color w:val="00000A"/>
+                <w:sz w:val="20"/>
+              </w:rPr>
+            </w:pPr>
+            <w:r>
+              <w:rPr>
+                <w:b w:val="0"/>
+                <w:bCs w:val="0"/>
+                <w:color w:val="00000A"/>
+                <w:sz w:val="20"/>
+              </w:rPr>
+              <w:t>Organisatorische Grafik für Meeting mit Industriepartner mit allen Tools</w:t>
+            </w:r>
+          </w:p>
+        </w:tc>
+        <w:tc>
+          <w:tcPr>
+            <w:tcW w:w="2268" w:type="dxa"/>
+            <w:tcBorders>
+              <w:top w:val="nil"/>
+              <w:bottom w:val="nil"/>
+            </w:tcBorders>
+          </w:tcPr>
+          <w:p>
+            <w:pPr>
+              <w:cnfStyle w:val="000000100000" w:firstRow="0" w:lastRow="0" w:firstColumn="0" w:lastColumn="0" w:oddVBand="0" w:evenVBand="0" w:oddHBand="1" w:evenHBand="0" w:firstRowFirstColumn="0" w:firstRowLastColumn="0" w:lastRowFirstColumn="0" w:lastRowLastColumn="0"/>
+              <w:rPr>
+                <w:bCs/>
+                <w:color w:val="00000A"/>
+                <w:sz w:val="20"/>
+              </w:rPr>
+            </w:pPr>
+            <w:r>
+              <w:rPr>
+                <w:bCs/>
+                <w:color w:val="00000A"/>
+                <w:sz w:val="20"/>
+              </w:rPr>
+              <w:t>Philipp</w:t>
+            </w:r>
           </w:p>
         </w:tc>
       </w:tr>
@@ -1376,67 +2279,7 @@
                 <w:color w:val="00000A"/>
                 <w:sz w:val="20"/>
               </w:rPr>
-              <w:t xml:space="preserve">Use Cases </w:t>
-            </w:r>
-            <w:proofErr w:type="spellStart"/>
-            <w:r>
-              <w:rPr>
-                <w:b w:val="0"/>
-                <w:bCs w:val="0"/>
-                <w:color w:val="00000A"/>
-                <w:sz w:val="20"/>
-              </w:rPr>
-              <w:t>vorbereiten</w:t>
-            </w:r>
-            <w:proofErr w:type="spellEnd"/>
-            <w:r>
-              <w:rPr>
-                <w:b w:val="0"/>
-                <w:bCs w:val="0"/>
-                <w:color w:val="00000A"/>
-                <w:sz w:val="20"/>
-              </w:rPr>
-              <w:t xml:space="preserve"> (</w:t>
-            </w:r>
-            <w:proofErr w:type="gramStart"/>
-            <w:r>
-              <w:rPr>
-                <w:b w:val="0"/>
-                <w:bCs w:val="0"/>
-                <w:color w:val="00000A"/>
-                <w:sz w:val="20"/>
-              </w:rPr>
-              <w:t>ca</w:t>
-            </w:r>
-            <w:proofErr w:type="gramEnd"/>
-            <w:r>
-              <w:rPr>
-                <w:b w:val="0"/>
-                <w:bCs w:val="0"/>
-                <w:color w:val="00000A"/>
-                <w:sz w:val="20"/>
-              </w:rPr>
-              <w:t xml:space="preserve">. 10 Use Cases </w:t>
-            </w:r>
-            <w:proofErr w:type="spellStart"/>
-            <w:r>
-              <w:rPr>
-                <w:b w:val="0"/>
-                <w:bCs w:val="0"/>
-                <w:color w:val="00000A"/>
-                <w:sz w:val="20"/>
-              </w:rPr>
-              <w:t>generieren</w:t>
-            </w:r>
-            <w:proofErr w:type="spellEnd"/>
-            <w:r>
-              <w:rPr>
-                <w:b w:val="0"/>
-                <w:bCs w:val="0"/>
-                <w:color w:val="00000A"/>
-                <w:sz w:val="20"/>
-              </w:rPr>
-              <w:t>)</w:t>
+              <w:t>Eingesetzte Technologien dokumentieren</w:t>
             </w:r>
           </w:p>
         </w:tc>
@@ -1451,12 +2294,17 @@
             <w:pPr>
               <w:cnfStyle w:val="000000000000" w:firstRow="0" w:lastRow="0" w:firstColumn="0" w:lastColumn="0" w:oddVBand="0" w:evenVBand="0" w:oddHBand="0" w:evenHBand="0" w:firstRowFirstColumn="0" w:firstRowLastColumn="0" w:lastRowFirstColumn="0" w:lastRowLastColumn="0"/>
               <w:rPr>
-                <w:b/>
-                <w:bCs/>
                 <w:color w:val="00000A"/>
                 <w:sz w:val="20"/>
               </w:rPr>
             </w:pPr>
+            <w:r>
+              <w:rPr>
+                <w:color w:val="00000A"/>
+                <w:sz w:val="20"/>
+              </w:rPr>
+              <w:t>Jessica</w:t>
+            </w:r>
           </w:p>
         </w:tc>
       </w:tr>
@@ -1791,7 +2639,18 @@
           <w:sz w:val="20"/>
         </w:rPr>
         <w:tab/>
-        <w:t>14.00 Uhr</w:t>
+      </w:r>
+      <w:r>
+        <w:rPr>
+          <w:sz w:val="20"/>
+        </w:rPr>
+        <w:t>15.30</w:t>
+      </w:r>
+      <w:r>
+        <w:rPr>
+          <w:sz w:val="20"/>
+        </w:rPr>
+        <w:t xml:space="preserve"> Uhr</w:t>
       </w:r>
       <w:r>
         <w:rPr>
@@ -1827,7 +2686,18 @@
           <w:sz w:val="20"/>
         </w:rPr>
         <w:tab/>
-        <w:t>120 Minuten</w:t>
+      </w:r>
+      <w:r>
+        <w:rPr>
+          <w:sz w:val="20"/>
+        </w:rPr>
+        <w:t>30</w:t>
+      </w:r>
+      <w:r>
+        <w:rPr>
+          <w:sz w:val="20"/>
+        </w:rPr>
+        <w:t xml:space="preserve"> Minuten</w:t>
       </w:r>
       <w:r>
         <w:rPr>
@@ -1881,6 +2751,10 @@
   <w:p>
     <w:pPr>
       <w:pStyle w:val="Fuzeile"/>
+      <w:tabs>
+        <w:tab w:val="clear" w:pos="9072"/>
+        <w:tab w:val="right" w:pos="8640"/>
+      </w:tabs>
     </w:pPr>
     <w:r>
       <w:rPr>
@@ -1911,6 +2785,17 @@
         <w:color w:val="808080" w:themeColor="background1" w:themeShade="80"/>
       </w:rPr>
       <w:tab/>
+    </w:r>
+    <w:r>
+      <w:rPr>
+        <w:color w:val="808080" w:themeColor="background1" w:themeShade="80"/>
+      </w:rPr>
+      <w:tab/>
+    </w:r>
+    <w:r>
+      <w:rPr>
+        <w:color w:val="808080" w:themeColor="background1" w:themeShade="80"/>
+      </w:rPr>
       <w:t xml:space="preserve">Datum: </w:t>
     </w:r>
     <w:r>
@@ -2134,6 +3019,7 @@
               <w:docPartUnique/>
             </w:docPartObj>
           </w:sdtPr>
+          <w:sdtEndPr/>
           <w:sdtContent>
             <w:p>
               <w:r>
@@ -4178,7 +5064,7 @@
 </file>
 
 <file path=customXml/itemProps1.xml><?xml version="1.0" encoding="utf-8"?>
-<ds:datastoreItem xmlns:ds="http://schemas.openxmlformats.org/officeDocument/2006/customXml" ds:itemID="{C7294D9A-6E45-4F95-BCC9-30F401250D9E}">
+<ds:datastoreItem xmlns:ds="http://schemas.openxmlformats.org/officeDocument/2006/customXml" ds:itemID="{BA1A1D57-BEA0-4817-9F78-6AFDCA122107}">
   <ds:schemaRefs>
     <ds:schemaRef ds:uri="http://schemas.openxmlformats.org/officeDocument/2006/bibliography"/>
   </ds:schemaRefs>

</xml_diff>